<commit_message>
Fiche cas d'utilisation "Acheter un billet à la borne autonome" - v0
</commit_message>
<xml_diff>
--- a/doc/Scénario nominal.docx
+++ b/doc/Scénario nominal.docx
@@ -3,122 +3,616 @@
 <w:document xmlns:wpc="http://schemas.microsoft.com/office/word/2010/wordprocessingCanvas" xmlns:cx="http://schemas.microsoft.com/office/drawing/2014/chartex" xmlns:cx1="http://schemas.microsoft.com/office/drawing/2015/9/8/chartex" xmlns:cx2="http://schemas.microsoft.com/office/drawing/2015/10/21/chartex" xmlns:cx3="http://schemas.microsoft.com/office/drawing/2016/5/9/chartex" xmlns:cx4="http://schemas.microsoft.com/office/drawing/2016/5/10/chartex" xmlns:cx5="http://schemas.microsoft.com/office/drawing/2016/5/11/chartex" xmlns:cx6="http://schemas.microsoft.com/office/drawing/2016/5/12/chartex" xmlns:cx7="http://schemas.microsoft.com/office/drawing/2016/5/13/chartex" xmlns:cx8="http://schemas.microsoft.com/office/drawing/2016/5/14/chartex" xmlns:mc="http://schemas.openxmlformats.org/markup-compatibility/2006" xmlns:aink="http://schemas.microsoft.com/office/drawing/2016/ink" xmlns:am3d="http://schemas.microsoft.com/office/drawing/2017/model3d" xmlns:o="urn:schemas-microsoft-com:office:office" xmlns:r="http://schemas.openxmlformats.org/officeDocument/2006/relationships" xmlns:m="http://schemas.openxmlformats.org/officeDocument/2006/math" xmlns:v="urn:schemas-microsoft-com:vml" xmlns:wp14="http://schemas.microsoft.com/office/word/2010/wordprocessingDrawing" xmlns:wp="http://schemas.openxmlformats.org/drawingml/2006/wordprocessingDrawing" xmlns:w10="urn:schemas-microsoft-com:office:word" xmlns:w="http://schemas.openxmlformats.org/wordprocessingml/2006/main" xmlns:w14="http://schemas.microsoft.com/office/word/2010/wordml" xmlns:w15="http://schemas.microsoft.com/office/word/2012/wordml" xmlns:w16cid="http://schemas.microsoft.com/office/word/2016/wordml/cid" xmlns:w16se="http://schemas.microsoft.com/office/word/2015/wordml/symex" xmlns:wpg="http://schemas.microsoft.com/office/word/2010/wordprocessingGroup" xmlns:wpi="http://schemas.microsoft.com/office/word/2010/wordprocessingInk" xmlns:wne="http://schemas.microsoft.com/office/word/2006/wordml" xmlns:wps="http://schemas.microsoft.com/office/word/2010/wordprocessingShape" mc:Ignorable="w14 w15 w16se w16cid wp14">
   <w:body>
     <w:p>
-      <w:r>
-        <w:t xml:space="preserve">Scénario nominal : </w:t>
+      <w:pPr>
+        <w:pStyle w:val="Sansinterligne"/>
+      </w:pPr>
+      <w:r>
+        <w:t>Acteur principal :</w:t>
       </w:r>
       <w:bookmarkStart w:id="0" w:name="_GoBack"/>
       <w:bookmarkEnd w:id="0"/>
     </w:p>
-    <w:p/>
-    <w:p>
-      <w:r>
-        <w:t xml:space="preserve">1 </w:t>
-      </w:r>
-      <w:r>
-        <w:t>Le client se présente à la borne et appuie sur l'écran</w:t>
-      </w:r>
-    </w:p>
-    <w:p>
-      <w:r>
-        <w:t xml:space="preserve">2 </w:t>
-      </w:r>
-      <w:r>
-        <w:t>Le système affiche les évènements les plus proches</w:t>
-      </w:r>
-    </w:p>
-    <w:p>
-      <w:r>
-        <w:t xml:space="preserve">3 </w:t>
-      </w:r>
-      <w:r>
-        <w:t>Le client clique sur un des évènements parmi la liste déroulante</w:t>
-      </w:r>
-    </w:p>
-    <w:p>
-      <w:r>
-        <w:t xml:space="preserve">4 </w:t>
-      </w:r>
-      <w:r>
-        <w:t>Le système affiche les informations relatives à l'évènement</w:t>
-      </w:r>
-      <w:r>
-        <w:t>, comme la date, le prix, la description</w:t>
-      </w:r>
-    </w:p>
-    <w:p>
-      <w:r>
-        <w:t xml:space="preserve">5 </w:t>
-      </w:r>
-      <w:r>
-        <w:t>Le client choisi d'y assister</w:t>
-      </w:r>
-    </w:p>
-    <w:p>
-      <w:r>
-        <w:t xml:space="preserve">6 </w:t>
-      </w:r>
-      <w:r>
-        <w:t>Le système affiche le formulaire d'achat</w:t>
-      </w:r>
-    </w:p>
-    <w:p>
-      <w:r>
-        <w:t xml:space="preserve">7 </w:t>
-      </w:r>
-      <w:r>
-        <w:t xml:space="preserve">Le client renseigne les personnes voulant y participer (nom </w:t>
-      </w:r>
-      <w:r>
-        <w:t>prénom</w:t>
-      </w:r>
-      <w:r>
-        <w:t xml:space="preserve"> catégorie tarifaire)</w:t>
+    <w:p>
+      <w:pPr>
+        <w:pStyle w:val="Sansinterligne"/>
+      </w:pPr>
+      <w:r>
+        <w:tab/>
+        <w:t>Le client</w:t>
+      </w:r>
+    </w:p>
+    <w:p>
+      <w:pPr>
+        <w:pStyle w:val="Sansinterligne"/>
+      </w:pPr>
+    </w:p>
+    <w:p>
+      <w:pPr>
+        <w:pStyle w:val="Sansinterligne"/>
+      </w:pPr>
+      <w:r>
+        <w:t xml:space="preserve">Objectifs : </w:t>
+      </w:r>
+    </w:p>
+    <w:p>
+      <w:pPr>
+        <w:pStyle w:val="Sansinterligne"/>
+      </w:pPr>
+      <w:r>
+        <w:tab/>
+      </w:r>
+      <w:r>
+        <w:t>Sur un</w:t>
+      </w:r>
+      <w:r>
+        <w:t>e</w:t>
+      </w:r>
+      <w:r>
+        <w:t xml:space="preserve"> borne, le client du stade doit pou</w:t>
+      </w:r>
+      <w:r>
+        <w:t>voir consulter les évènements futurs et en acheter un billet,</w:t>
+      </w:r>
+      <w:r>
+        <w:t xml:space="preserve"> </w:t>
+      </w:r>
+      <w:r>
+        <w:t>de manière autonome</w:t>
       </w:r>
       <w:r>
         <w:t>.</w:t>
       </w:r>
     </w:p>
     <w:p>
-      <w:r>
-        <w:t>8 Le client paie sa commande</w:t>
-      </w:r>
-    </w:p>
-    <w:p>
-      <w:r>
-        <w:t>9 Le système confirme le paiement et imprime le billet</w:t>
-      </w:r>
-    </w:p>
-    <w:p/>
-    <w:p>
-      <w:r>
-        <w:t xml:space="preserve">Scénario </w:t>
-      </w:r>
-      <w:r>
-        <w:t>secondaire</w:t>
-      </w:r>
-      <w:r>
-        <w:t xml:space="preserve"> : </w:t>
-      </w:r>
-    </w:p>
-    <w:p>
-      <w:r>
-        <w:t xml:space="preserve">3 bis </w:t>
-      </w:r>
-      <w:r>
-        <w:t xml:space="preserve">Le client choisi de </w:t>
-      </w:r>
-      <w:r>
-        <w:t>consulter le calendrier des évènements</w:t>
-      </w:r>
-    </w:p>
-    <w:p>
-      <w:r>
-        <w:t>4 bis Le système affiche le calendrier d'évènement</w:t>
+      <w:pPr>
+        <w:pStyle w:val="Sansinterligne"/>
+      </w:pPr>
+    </w:p>
+    <w:p>
+      <w:pPr>
+        <w:pStyle w:val="Sansinterligne"/>
+      </w:pPr>
+      <w:r>
+        <w:t xml:space="preserve">Préconditions : </w:t>
+      </w:r>
+    </w:p>
+    <w:p>
+      <w:pPr>
+        <w:pStyle w:val="Sansinterligne"/>
+      </w:pPr>
+      <w:r>
+        <w:tab/>
+        <w:t xml:space="preserve">Aucune </w:t>
+      </w:r>
+      <w:r>
+        <w:t>précondition</w:t>
+      </w:r>
+    </w:p>
+    <w:p>
+      <w:pPr>
+        <w:pStyle w:val="Sansinterligne"/>
+      </w:pPr>
+    </w:p>
+    <w:p>
+      <w:pPr>
+        <w:pStyle w:val="Sansinterligne"/>
+      </w:pPr>
+      <w:r>
+        <w:t>Scénario nominal :</w:t>
+      </w:r>
+    </w:p>
+    <w:p>
+      <w:pPr>
+        <w:pStyle w:val="Sansinterligne"/>
+        <w:ind w:firstLine="708"/>
+      </w:pPr>
+      <w:r>
+        <w:t>1</w:t>
+      </w:r>
+      <w:r>
+        <w:t>.</w:t>
+      </w:r>
+      <w:r>
+        <w:t xml:space="preserve"> Le client appuie sur l'écran</w:t>
+      </w:r>
+    </w:p>
+    <w:p>
+      <w:pPr>
+        <w:pStyle w:val="Sansinterligne"/>
+        <w:ind w:firstLine="708"/>
+      </w:pPr>
+      <w:r>
+        <w:t>2</w:t>
+      </w:r>
+      <w:r>
+        <w:t>.</w:t>
+      </w:r>
+      <w:r>
+        <w:t xml:space="preserve"> Le système </w:t>
+      </w:r>
+      <w:r>
+        <w:t xml:space="preserve">présente les évènements </w:t>
+      </w:r>
+      <w:r>
+        <w:t>à venir</w:t>
+      </w:r>
+    </w:p>
+    <w:p>
+      <w:pPr>
+        <w:pStyle w:val="Sansinterligne"/>
+        <w:ind w:firstLine="708"/>
+      </w:pPr>
+      <w:r>
+        <w:t>3</w:t>
+      </w:r>
+      <w:r>
+        <w:t>.</w:t>
+      </w:r>
+      <w:r>
+        <w:t xml:space="preserve"> Le client clique sur un des évènements parmi la liste déroulante</w:t>
+      </w:r>
+    </w:p>
+    <w:p>
+      <w:pPr>
+        <w:pStyle w:val="Sansinterligne"/>
+        <w:ind w:firstLine="708"/>
+      </w:pPr>
+      <w:r>
+        <w:t>4</w:t>
+      </w:r>
+      <w:r>
+        <w:t>.</w:t>
+      </w:r>
+      <w:r>
+        <w:t xml:space="preserve"> Le système affiche les informations relatives à l'évènement</w:t>
+      </w:r>
+      <w:r>
+        <w:t xml:space="preserve"> :</w:t>
+      </w:r>
+      <w:r>
+        <w:t xml:space="preserve"> la date, le prix</w:t>
+      </w:r>
+      <w:r>
+        <w:t xml:space="preserve"> et </w:t>
+      </w:r>
+      <w:r>
+        <w:t>la description</w:t>
+      </w:r>
+    </w:p>
+    <w:p>
+      <w:pPr>
+        <w:pStyle w:val="Sansinterligne"/>
+        <w:ind w:firstLine="708"/>
+      </w:pPr>
+      <w:r>
+        <w:t>5</w:t>
+      </w:r>
+      <w:r>
+        <w:t>.</w:t>
+      </w:r>
+      <w:r>
+        <w:t xml:space="preserve"> Le client choisi d'y assister</w:t>
+      </w:r>
+    </w:p>
+    <w:p>
+      <w:pPr>
+        <w:pStyle w:val="Sansinterligne"/>
+        <w:ind w:firstLine="708"/>
+      </w:pPr>
+      <w:r>
+        <w:t>6</w:t>
+      </w:r>
+      <w:r>
+        <w:t>.</w:t>
+      </w:r>
+      <w:r>
+        <w:t xml:space="preserve"> Le système affiche le formulaire d'achat</w:t>
+      </w:r>
+    </w:p>
+    <w:p>
+      <w:pPr>
+        <w:pStyle w:val="Sansinterligne"/>
+        <w:ind w:firstLine="708"/>
+      </w:pPr>
+      <w:r>
+        <w:t>7</w:t>
+      </w:r>
+      <w:r>
+        <w:t>.</w:t>
+      </w:r>
+      <w:r>
+        <w:t xml:space="preserve"> Le client renseigne </w:t>
+      </w:r>
+      <w:r>
+        <w:t>la</w:t>
+      </w:r>
+      <w:r>
+        <w:t xml:space="preserve"> personne voulant y participer (nom prénom catégorie tarifaire)</w:t>
+      </w:r>
+    </w:p>
+    <w:p>
+      <w:pPr>
+        <w:pStyle w:val="Sansinterligne"/>
+        <w:ind w:firstLine="708"/>
+      </w:pPr>
+      <w:r>
+        <w:t>8</w:t>
+      </w:r>
+      <w:r>
+        <w:t>.</w:t>
+      </w:r>
+      <w:r>
+        <w:t xml:space="preserve"> </w:t>
+      </w:r>
+      <w:r>
+        <w:t>Le système annonce le prix final</w:t>
+      </w:r>
+    </w:p>
+    <w:p>
+      <w:pPr>
+        <w:pStyle w:val="Sansinterligne"/>
+        <w:ind w:firstLine="708"/>
+      </w:pPr>
+      <w:r>
+        <w:t>9</w:t>
+      </w:r>
+      <w:r>
+        <w:t>.</w:t>
+      </w:r>
+      <w:r>
+        <w:t xml:space="preserve"> </w:t>
+      </w:r>
+      <w:r>
+        <w:t xml:space="preserve">Le client paie sa commande </w:t>
+      </w:r>
+    </w:p>
+    <w:p>
+      <w:pPr>
+        <w:pStyle w:val="Sansinterligne"/>
+        <w:ind w:firstLine="708"/>
+      </w:pPr>
+      <w:r>
+        <w:t>10. Le système confirme le paiement et imprime le billet</w:t>
+      </w:r>
+    </w:p>
+    <w:p>
+      <w:pPr>
+        <w:pStyle w:val="Sansinterligne"/>
+      </w:pPr>
+    </w:p>
+    <w:p>
+      <w:pPr>
+        <w:pStyle w:val="Sansinterligne"/>
+      </w:pPr>
+      <w:r>
+        <w:t>Extensions :</w:t>
+      </w:r>
+    </w:p>
+    <w:p>
+      <w:pPr>
+        <w:pStyle w:val="Sansinterligne"/>
+      </w:pPr>
+      <w:r>
+        <w:tab/>
+        <w:t xml:space="preserve">3. a. Le client </w:t>
+      </w:r>
+      <w:r>
+        <w:t>veut voir</w:t>
+      </w:r>
+      <w:r>
+        <w:t xml:space="preserve"> </w:t>
+      </w:r>
+      <w:r>
+        <w:t xml:space="preserve">les </w:t>
+      </w:r>
+      <w:r>
+        <w:t>évènements</w:t>
+      </w:r>
+      <w:r>
+        <w:t xml:space="preserve"> </w:t>
+      </w:r>
+      <w:r>
+        <w:t>plus tard dans le temps</w:t>
+      </w:r>
+    </w:p>
+    <w:p>
+      <w:pPr>
+        <w:pStyle w:val="Sansinterligne"/>
+        <w:ind w:left="708" w:firstLine="708"/>
+      </w:pPr>
+      <w:r>
+        <w:t xml:space="preserve">1. Le client </w:t>
+      </w:r>
+      <w:r>
+        <w:t>choisi de consulter le calendrier des évènements</w:t>
+      </w:r>
+    </w:p>
+    <w:p>
+      <w:pPr>
+        <w:pStyle w:val="Sansinterligne"/>
+        <w:ind w:left="708" w:firstLine="708"/>
+      </w:pPr>
+      <w:r>
+        <w:t>2</w:t>
+      </w:r>
+      <w:r>
+        <w:t>. Le système affiche le calendrier d</w:t>
+      </w:r>
+      <w:r>
+        <w:t xml:space="preserve">es </w:t>
+      </w:r>
+      <w:r>
+        <w:t>évènement</w:t>
+      </w:r>
+      <w:r>
+        <w:t>s</w:t>
+      </w:r>
+    </w:p>
+    <w:p>
+      <w:pPr>
+        <w:pStyle w:val="Sansinterligne"/>
+        <w:ind w:left="708" w:firstLine="708"/>
+      </w:pPr>
+      <w:r>
+        <w:t>3.</w:t>
+      </w:r>
+      <w:r>
+        <w:t xml:space="preserve"> Le client clique sur un des évènements</w:t>
+      </w:r>
+      <w:r>
+        <w:t xml:space="preserve"> du calendrier</w:t>
+      </w:r>
+    </w:p>
+    <w:p>
+      <w:pPr>
+        <w:pStyle w:val="Sansinterligne"/>
+        <w:ind w:firstLine="708"/>
+      </w:pPr>
+    </w:p>
+    <w:p>
+      <w:pPr>
+        <w:pStyle w:val="Sansinterligne"/>
+        <w:ind w:firstLine="708"/>
+      </w:pPr>
+      <w:r>
+        <w:t>7.</w:t>
+      </w:r>
+      <w:r>
+        <w:t xml:space="preserve"> 8.</w:t>
+      </w:r>
+      <w:r>
+        <w:t xml:space="preserve"> </w:t>
+      </w:r>
+      <w:r>
+        <w:t>a. Le client s'est trompé d'évènement</w:t>
+      </w:r>
+    </w:p>
+    <w:p>
+      <w:pPr>
+        <w:pStyle w:val="Sansinterligne"/>
+        <w:ind w:firstLine="708"/>
+      </w:pPr>
+      <w:r>
+        <w:tab/>
+        <w:t>1. Le client choisi de retourner au choix de l'évènement</w:t>
+      </w:r>
+    </w:p>
+    <w:p>
+      <w:pPr>
+        <w:pStyle w:val="Sansinterligne"/>
+        <w:ind w:firstLine="708"/>
+      </w:pPr>
+      <w:r>
+        <w:tab/>
+        <w:t>2. Retour à l'étape 2</w:t>
+      </w:r>
+    </w:p>
+    <w:p>
+      <w:pPr>
+        <w:pStyle w:val="Sansinterligne"/>
+        <w:ind w:firstLine="708"/>
+      </w:pPr>
+    </w:p>
+    <w:p>
+      <w:pPr>
+        <w:pStyle w:val="Sansinterligne"/>
+        <w:ind w:firstLine="708"/>
+      </w:pPr>
+      <w:r>
+        <w:t>8</w:t>
+      </w:r>
+      <w:r>
+        <w:t>.</w:t>
+      </w:r>
+      <w:r>
+        <w:t xml:space="preserve"> </w:t>
+      </w:r>
+      <w:r>
+        <w:t>b</w:t>
+      </w:r>
+      <w:r>
+        <w:t xml:space="preserve">. Le client </w:t>
+      </w:r>
+      <w:r>
+        <w:t>souhaite acheter plus d</w:t>
+      </w:r>
+      <w:r>
+        <w:t>e</w:t>
+      </w:r>
+      <w:r>
+        <w:t xml:space="preserve"> billet</w:t>
+      </w:r>
+      <w:r>
+        <w:t>s</w:t>
+      </w:r>
+    </w:p>
+    <w:p>
+      <w:pPr>
+        <w:pStyle w:val="Sansinterligne"/>
+        <w:ind w:firstLine="708"/>
+      </w:pPr>
+      <w:r>
+        <w:tab/>
+        <w:t xml:space="preserve">1. Le client </w:t>
+      </w:r>
+      <w:r>
+        <w:t>rajoute la ou les</w:t>
+      </w:r>
+      <w:r>
+        <w:t xml:space="preserve"> personnes voulant participer à l'évènement</w:t>
+      </w:r>
+    </w:p>
+    <w:p>
+      <w:pPr>
+        <w:pStyle w:val="Sansinterligne"/>
+        <w:ind w:firstLine="708"/>
+      </w:pPr>
+      <w:r>
+        <w:tab/>
+        <w:t>2. Le système annonce le prix final</w:t>
+      </w:r>
+    </w:p>
+    <w:p>
+      <w:pPr>
+        <w:pStyle w:val="Sansinterligne"/>
+      </w:pPr>
+      <w:r>
+        <w:tab/>
+      </w:r>
+    </w:p>
+    <w:p>
+      <w:pPr>
+        <w:pStyle w:val="Sansinterligne"/>
+      </w:pPr>
+      <w:r>
+        <w:tab/>
+        <w:t xml:space="preserve">8. </w:t>
+      </w:r>
+      <w:r>
+        <w:t>c</w:t>
+      </w:r>
+      <w:r>
+        <w:t>. Le client s'est trompé</w:t>
+      </w:r>
+      <w:r>
+        <w:t xml:space="preserve"> </w:t>
+      </w:r>
+      <w:r>
+        <w:t xml:space="preserve">sur les </w:t>
+      </w:r>
+      <w:r>
+        <w:t>personnes voulant assister à l'évènement</w:t>
+      </w:r>
+    </w:p>
+    <w:p>
+      <w:pPr>
+        <w:pStyle w:val="Sansinterligne"/>
+        <w:ind w:firstLine="708"/>
+      </w:pPr>
+      <w:r>
+        <w:tab/>
+        <w:t>1. Le client supprime la ou les personnes ajoutées par erreur</w:t>
+      </w:r>
+    </w:p>
+    <w:p>
+      <w:pPr>
+        <w:pStyle w:val="Sansinterligne"/>
+        <w:ind w:firstLine="708"/>
+      </w:pPr>
+      <w:r>
+        <w:tab/>
+        <w:t>2. Le système annonce le prix final</w:t>
+      </w:r>
+    </w:p>
+    <w:p>
+      <w:pPr>
+        <w:pStyle w:val="Sansinterligne"/>
+      </w:pPr>
+    </w:p>
+    <w:p>
+      <w:pPr>
+        <w:pStyle w:val="Sansinterligne"/>
+      </w:pPr>
+    </w:p>
+    <w:p>
+      <w:pPr>
+        <w:pStyle w:val="Sansinterligne"/>
+      </w:pPr>
+      <w:r>
+        <w:t>Exigences supplémentaires :</w:t>
+      </w:r>
+    </w:p>
+    <w:p>
+      <w:pPr>
+        <w:pStyle w:val="Sansinterligne"/>
+      </w:pPr>
+    </w:p>
+    <w:p>
+      <w:pPr>
+        <w:pStyle w:val="Sansinterligne"/>
+        <w:ind w:left="708"/>
+      </w:pPr>
+      <w:r>
+        <w:t xml:space="preserve">Le client </w:t>
+      </w:r>
+      <w:r>
+        <w:t xml:space="preserve">doit pouvoir annuler </w:t>
+      </w:r>
+      <w:r>
+        <w:t xml:space="preserve">à tout moment </w:t>
+      </w:r>
+      <w:r>
+        <w:t>avec le</w:t>
+      </w:r>
+      <w:r>
+        <w:t xml:space="preserve"> </w:t>
+      </w:r>
+      <w:r>
+        <w:t>bouton Annuler</w:t>
+      </w:r>
+    </w:p>
+    <w:p>
+      <w:pPr>
+        <w:pStyle w:val="Sansinterligne"/>
+        <w:ind w:left="708"/>
+      </w:pPr>
+      <w:r>
+        <w:t xml:space="preserve">Si le client est </w:t>
+      </w:r>
+      <w:r>
+        <w:t>inactif plus de 1 minute</w:t>
+      </w:r>
+      <w:r>
+        <w:t>, le système doit</w:t>
+      </w:r>
+      <w:r>
+        <w:t xml:space="preserve"> l'en alerter</w:t>
+      </w:r>
+    </w:p>
+    <w:p>
+      <w:pPr>
+        <w:pStyle w:val="Sansinterligne"/>
+        <w:ind w:left="708"/>
+      </w:pPr>
+      <w:r>
+        <w:t>Si le client ne réagit pas</w:t>
+      </w:r>
+      <w:r>
+        <w:t xml:space="preserve"> après 30 secondes</w:t>
+      </w:r>
+      <w:r>
+        <w:t xml:space="preserve">, le système doit </w:t>
+      </w:r>
+      <w:r>
+        <w:t>s</w:t>
+      </w:r>
+      <w:r>
+        <w:t>e réinitialiser à l'état d'accueil</w:t>
       </w:r>
     </w:p>
     <w:sectPr>
       <w:pgSz w:w="11906" w:h="16838"/>
-      <w:pgMar w:top="1417" w:right="1417" w:bottom="1417" w:left="1417" w:header="708" w:footer="708" w:gutter="0"/>
+      <w:pgMar w:top="1440" w:right="1080" w:bottom="1440" w:left="1080" w:header="708" w:footer="708" w:gutter="0"/>
       <w:cols w:space="708"/>
       <w:docGrid w:linePitch="360"/>
     </w:sectPr>
@@ -553,6 +1047,15 @@
     <w:semiHidden/>
     <w:unhideWhenUsed/>
   </w:style>
+  <w:style w:type="paragraph" w:styleId="Sansinterligne">
+    <w:name w:val="No Spacing"/>
+    <w:uiPriority w:val="1"/>
+    <w:qFormat/>
+    <w:rsid w:val="003F28B5"/>
+    <w:pPr>
+      <w:spacing w:after="0" w:line="240" w:lineRule="auto"/>
+    </w:pPr>
+  </w:style>
 </w:styles>
 </file>
 

</xml_diff>